<commit_message>
Update Habits of Efficient Developers.docx
</commit_message>
<xml_diff>
--- a/Habits of Efficient Developers.docx
+++ b/Habits of Efficient Developers.docx
@@ -58,42 +58,143 @@
         <w:t xml:space="preserve"> posts: </w:t>
       </w:r>
     </w:p>
-    <w:bookmarkStart w:id="0" w:name="_GoBack"/>
-    <w:bookmarkEnd w:id="0"/>
-    <w:p>
-      <w:r>
-        <w:fldChar w:fldCharType="begin"/>
-      </w:r>
-      <w:r>
-        <w:instrText xml:space="preserve"> HYPERLINK "https://www.youtube.com/watch?v=9-cyC6O81Bk&amp;t=105s" </w:instrText>
-      </w:r>
-      <w:r>
-        <w:fldChar w:fldCharType="separate"/>
-      </w:r>
-      <w:r>
+    <w:p>
+      <w:pPr>
+        <w:rPr>
+          <w:rFonts w:ascii="Arial" w:hAnsi="Arial" w:cs="Arial"/>
+          <w:color w:val="111111"/>
+          <w:sz w:val="21"/>
+          <w:szCs w:val="21"/>
+          <w:shd w:val="clear" w:color="auto" w:fill="F9F9F9"/>
+        </w:rPr>
+      </w:pPr>
+      <w:hyperlink r:id="rId4" w:history="1">
+        <w:r>
+          <w:rPr>
+            <w:rStyle w:val="Hyperlink"/>
+            <w:rFonts w:ascii="Arial" w:hAnsi="Arial" w:cs="Arial"/>
+            <w:sz w:val="21"/>
+            <w:szCs w:val="21"/>
+            <w:shd w:val="clear" w:color="auto" w:fill="F9F9F9"/>
+          </w:rPr>
+          <w:t>01:45</w:t>
+        </w:r>
+      </w:hyperlink>
+      <w:r>
+        <w:rPr>
+          <w:rFonts w:ascii="Arial" w:hAnsi="Arial" w:cs="Arial"/>
+          <w:color w:val="111111"/>
+          <w:sz w:val="21"/>
+          <w:szCs w:val="21"/>
+          <w:shd w:val="clear" w:color="auto" w:fill="F9F9F9"/>
+        </w:rPr>
+        <w:t xml:space="preserve"> : 1. Focus Interruptions: 15-20 minutes to get back a. Own control: Email </w:t>
+      </w:r>
+      <w:r>
+        <w:rPr>
+          <w:rFonts w:ascii="Arial" w:hAnsi="Arial" w:cs="Arial"/>
+          <w:color w:val="111111"/>
+          <w:sz w:val="21"/>
+          <w:szCs w:val="21"/>
+          <w:shd w:val="clear" w:color="auto" w:fill="F9F9F9"/>
+        </w:rPr>
+        <w:t xml:space="preserve">notifications. </w:t>
+      </w:r>
+    </w:p>
+    <w:p>
+      <w:pPr>
+        <w:rPr>
+          <w:rFonts w:ascii="Arial" w:hAnsi="Arial" w:cs="Arial"/>
+          <w:b/>
+          <w:i/>
+          <w:color w:val="7030A0"/>
+          <w:sz w:val="24"/>
+          <w:szCs w:val="21"/>
+          <w:shd w:val="clear" w:color="auto" w:fill="F9F9F9"/>
+        </w:rPr>
+      </w:pPr>
+      <w:r>
+        <w:rPr>
+          <w:rFonts w:ascii="Arial" w:hAnsi="Arial" w:cs="Arial"/>
+          <w:b/>
+          <w:i/>
+          <w:color w:val="7030A0"/>
+          <w:sz w:val="24"/>
+          <w:szCs w:val="21"/>
+          <w:shd w:val="clear" w:color="auto" w:fill="F9F9F9"/>
+        </w:rPr>
+        <w:t xml:space="preserve">Disable all notifications during study and works. </w:t>
+      </w:r>
+    </w:p>
+    <w:p>
+      <w:pPr>
         <w:rPr>
           <w:rStyle w:val="Hyperlink"/>
           <w:rFonts w:ascii="Arial" w:hAnsi="Arial" w:cs="Arial"/>
-          <w:sz w:val="21"/>
-          <w:szCs w:val="21"/>
-          <w:shd w:val="clear" w:color="auto" w:fill="F9F9F9"/>
-        </w:rPr>
-        <w:t>01:45</w:t>
-      </w:r>
-      <w:r>
-        <w:fldChar w:fldCharType="end"/>
-      </w:r>
-      <w:r>
-        <w:rPr>
-          <w:rFonts w:ascii="Arial" w:hAnsi="Arial" w:cs="Arial"/>
-          <w:color w:val="111111"/>
-          <w:sz w:val="21"/>
-          <w:szCs w:val="21"/>
-          <w:shd w:val="clear" w:color="auto" w:fill="F9F9F9"/>
-        </w:rPr>
-        <w:t xml:space="preserve"> : 1. Focus Interruptions: 15-20 minutes to get back a. Own control: Email notifications b. Not under your control XXXX </w:t>
-      </w:r>
-      <w:hyperlink r:id="rId4" w:history="1">
+          <w:b/>
+          <w:i/>
+          <w:color w:val="7030A0"/>
+          <w:sz w:val="21"/>
+          <w:szCs w:val="21"/>
+          <w:shd w:val="clear" w:color="auto" w:fill="F9F9F9"/>
+        </w:rPr>
+      </w:pPr>
+      <w:r>
+        <w:rPr>
+          <w:rFonts w:ascii="Arial" w:hAnsi="Arial" w:cs="Arial"/>
+          <w:color w:val="111111"/>
+          <w:sz w:val="21"/>
+          <w:szCs w:val="21"/>
+          <w:shd w:val="clear" w:color="auto" w:fill="F9F9F9"/>
+        </w:rPr>
+        <w:t xml:space="preserve"> b. Not under your control XXXX</w:t>
+      </w:r>
+      <w:r>
+        <w:rPr>
+          <w:rFonts w:ascii="Arial" w:hAnsi="Arial" w:cs="Arial"/>
+          <w:color w:val="111111"/>
+          <w:sz w:val="21"/>
+          <w:szCs w:val="21"/>
+          <w:shd w:val="clear" w:color="auto" w:fill="F9F9F9"/>
+        </w:rPr>
+        <w:t xml:space="preserve">. </w:t>
+      </w:r>
+      <w:r>
+        <w:rPr>
+          <w:rFonts w:ascii="Arial" w:hAnsi="Arial" w:cs="Arial"/>
+          <w:b/>
+          <w:i/>
+          <w:color w:val="7030A0"/>
+          <w:sz w:val="21"/>
+          <w:szCs w:val="21"/>
+          <w:shd w:val="clear" w:color="auto" w:fill="F9F9F9"/>
+        </w:rPr>
+        <w:t>Remove the environment or go away from the distraction, deal with it ASAP.</w:t>
+      </w:r>
+      <w:r>
+        <w:rPr>
+          <w:rFonts w:ascii="Arial" w:hAnsi="Arial" w:cs="Arial"/>
+          <w:b/>
+          <w:i/>
+          <w:color w:val="7030A0"/>
+          <w:sz w:val="21"/>
+          <w:szCs w:val="21"/>
+          <w:shd w:val="clear" w:color="auto" w:fill="F9F9F9"/>
+        </w:rPr>
+        <w:t xml:space="preserve"> </w:t>
+      </w:r>
+    </w:p>
+    <w:p>
+      <w:pPr>
+        <w:rPr>
+          <w:rFonts w:ascii="Arial" w:hAnsi="Arial" w:cs="Arial"/>
+          <w:color w:val="111111"/>
+          <w:sz w:val="21"/>
+          <w:szCs w:val="21"/>
+          <w:shd w:val="clear" w:color="auto" w:fill="F9F9F9"/>
+        </w:rPr>
+      </w:pPr>
+      <w:hyperlink r:id="rId5" w:history="1">
         <w:r>
           <w:rPr>
             <w:rStyle w:val="Hyperlink"/>
@@ -113,9 +214,29 @@
           <w:szCs w:val="21"/>
           <w:shd w:val="clear" w:color="auto" w:fill="F9F9F9"/>
         </w:rPr>
-        <w:t xml:space="preserve"> : Email notifications are the worst! </w:t>
-      </w:r>
-      <w:hyperlink r:id="rId5" w:history="1">
+        <w:t xml:space="preserve"> : Email notifications are the worst!</w:t>
+      </w:r>
+      <w:r>
+        <w:rPr>
+          <w:rFonts w:ascii="Arial" w:hAnsi="Arial" w:cs="Arial"/>
+          <w:color w:val="111111"/>
+          <w:sz w:val="21"/>
+          <w:szCs w:val="21"/>
+          <w:shd w:val="clear" w:color="auto" w:fill="F9F9F9"/>
+        </w:rPr>
+        <w:t xml:space="preserve"> </w:t>
+      </w:r>
+      <w:r>
+        <w:rPr>
+          <w:rFonts w:ascii="Arial" w:hAnsi="Arial" w:cs="Arial"/>
+          <w:color w:val="111111"/>
+          <w:sz w:val="21"/>
+          <w:szCs w:val="21"/>
+          <w:shd w:val="clear" w:color="auto" w:fill="F9F9F9"/>
+        </w:rPr>
+        <w:t xml:space="preserve"> </w:t>
+      </w:r>
+      <w:hyperlink r:id="rId6" w:history="1">
         <w:r>
           <w:rPr>
             <w:rStyle w:val="Hyperlink"/>
@@ -135,9 +256,31 @@
           <w:szCs w:val="21"/>
           <w:shd w:val="clear" w:color="auto" w:fill="F9F9F9"/>
         </w:rPr>
-        <w:t xml:space="preserve"> : 1a. Disable ALL notifications </w:t>
-      </w:r>
-      <w:hyperlink r:id="rId6" w:history="1">
+        <w:t xml:space="preserve"> : 1a. </w:t>
+      </w:r>
+      <w:r>
+        <w:rPr>
+          <w:rFonts w:ascii="Arial" w:hAnsi="Arial" w:cs="Arial"/>
+          <w:b/>
+          <w:i/>
+          <w:color w:val="7030A0"/>
+          <w:sz w:val="21"/>
+          <w:szCs w:val="21"/>
+          <w:shd w:val="clear" w:color="auto" w:fill="F9F9F9"/>
+        </w:rPr>
+        <w:t>Disable ALL notifications</w:t>
+      </w:r>
+      <w:r>
+        <w:rPr>
+          <w:rFonts w:ascii="Arial" w:hAnsi="Arial" w:cs="Arial"/>
+          <w:color w:val="7030A0"/>
+          <w:sz w:val="21"/>
+          <w:szCs w:val="21"/>
+          <w:shd w:val="clear" w:color="auto" w:fill="F9F9F9"/>
+        </w:rPr>
+        <w:t xml:space="preserve"> </w:t>
+      </w:r>
+      <w:hyperlink r:id="rId7" w:history="1">
         <w:r>
           <w:rPr>
             <w:rStyle w:val="Hyperlink"/>
@@ -157,7 +300,50 @@
           <w:szCs w:val="21"/>
           <w:shd w:val="clear" w:color="auto" w:fill="F9F9F9"/>
         </w:rPr>
-        <w:t xml:space="preserve"> : 1b. Pair Programming 05</w:t>
+        <w:t xml:space="preserve"> : 1b. </w:t>
+      </w:r>
+      <w:r>
+        <w:rPr>
+          <w:rFonts w:ascii="Arial" w:hAnsi="Arial" w:cs="Arial"/>
+          <w:b/>
+          <w:i/>
+          <w:color w:val="7030A0"/>
+          <w:sz w:val="21"/>
+          <w:szCs w:val="21"/>
+          <w:shd w:val="clear" w:color="auto" w:fill="F9F9F9"/>
+        </w:rPr>
+        <w:t>Pair Programming</w:t>
+      </w:r>
+      <w:r>
+        <w:rPr>
+          <w:rFonts w:ascii="Arial" w:hAnsi="Arial" w:cs="Arial"/>
+          <w:color w:val="7030A0"/>
+          <w:sz w:val="21"/>
+          <w:szCs w:val="21"/>
+          <w:shd w:val="clear" w:color="auto" w:fill="F9F9F9"/>
+        </w:rPr>
+        <w:t xml:space="preserve"> </w:t>
+      </w:r>
+    </w:p>
+    <w:p>
+      <w:pPr>
+        <w:rPr>
+          <w:rFonts w:ascii="Arial" w:hAnsi="Arial" w:cs="Arial"/>
+          <w:color w:val="111111"/>
+          <w:sz w:val="21"/>
+          <w:szCs w:val="21"/>
+          <w:shd w:val="clear" w:color="auto" w:fill="F9F9F9"/>
+        </w:rPr>
+      </w:pPr>
+      <w:r>
+        <w:rPr>
+          <w:rFonts w:ascii="Arial" w:hAnsi="Arial" w:cs="Arial"/>
+          <w:color w:val="111111"/>
+          <w:sz w:val="21"/>
+          <w:szCs w:val="21"/>
+          <w:shd w:val="clear" w:color="auto" w:fill="F9F9F9"/>
+        </w:rPr>
+        <w:t>05</w:t>
       </w:r>
       <w:proofErr w:type="gramStart"/>
       <w:r>
@@ -179,9 +365,74 @@
           <w:szCs w:val="21"/>
           <w:shd w:val="clear" w:color="auto" w:fill="F9F9F9"/>
         </w:rPr>
-        <w:t xml:space="preserve"> secs: 1c. Sleep over coffee (?) </w:t>
-      </w:r>
-      <w:hyperlink r:id="rId7" w:history="1">
+        <w:t xml:space="preserve"> secs: 1c. Sleep over coffee (?</w:t>
+      </w:r>
+      <w:proofErr w:type="gramStart"/>
+      <w:r>
+        <w:rPr>
+          <w:rFonts w:ascii="Arial" w:hAnsi="Arial" w:cs="Arial"/>
+          <w:color w:val="111111"/>
+          <w:sz w:val="21"/>
+          <w:szCs w:val="21"/>
+          <w:shd w:val="clear" w:color="auto" w:fill="F9F9F9"/>
+        </w:rPr>
+        <w:t xml:space="preserve">) </w:t>
+      </w:r>
+      <w:r>
+        <w:rPr>
+          <w:rFonts w:ascii="Arial" w:hAnsi="Arial" w:cs="Arial"/>
+          <w:color w:val="111111"/>
+          <w:sz w:val="21"/>
+          <w:szCs w:val="21"/>
+          <w:shd w:val="clear" w:color="auto" w:fill="F9F9F9"/>
+        </w:rPr>
+        <w:t>.</w:t>
+      </w:r>
+      <w:proofErr w:type="gramEnd"/>
+      <w:r>
+        <w:rPr>
+          <w:rFonts w:ascii="Arial" w:hAnsi="Arial" w:cs="Arial"/>
+          <w:color w:val="111111"/>
+          <w:sz w:val="21"/>
+          <w:szCs w:val="21"/>
+          <w:shd w:val="clear" w:color="auto" w:fill="F9F9F9"/>
+        </w:rPr>
+        <w:t xml:space="preserve"> </w:t>
+      </w:r>
+      <w:r>
+        <w:rPr>
+          <w:rFonts w:ascii="Arial" w:hAnsi="Arial" w:cs="Arial"/>
+          <w:b/>
+          <w:i/>
+          <w:color w:val="7030A0"/>
+          <w:sz w:val="21"/>
+          <w:szCs w:val="21"/>
+          <w:shd w:val="clear" w:color="auto" w:fill="F9F9F9"/>
+        </w:rPr>
+        <w:t>Less coffee and more sleep or rest.</w:t>
+      </w:r>
+      <w:r>
+        <w:rPr>
+          <w:rFonts w:ascii="Arial" w:hAnsi="Arial" w:cs="Arial"/>
+          <w:color w:val="7030A0"/>
+          <w:sz w:val="21"/>
+          <w:szCs w:val="21"/>
+          <w:shd w:val="clear" w:color="auto" w:fill="F9F9F9"/>
+        </w:rPr>
+        <w:t xml:space="preserve"> </w:t>
+      </w:r>
+    </w:p>
+    <w:p>
+      <w:pPr>
+        <w:rPr>
+          <w:rFonts w:ascii="Arial" w:hAnsi="Arial" w:cs="Arial"/>
+          <w:color w:val="111111"/>
+          <w:sz w:val="21"/>
+          <w:szCs w:val="21"/>
+          <w:shd w:val="clear" w:color="auto" w:fill="F9F9F9"/>
+        </w:rPr>
+      </w:pPr>
+      <w:hyperlink r:id="rId8" w:history="1">
         <w:r>
           <w:rPr>
             <w:rStyle w:val="Hyperlink"/>
@@ -201,9 +452,68 @@
           <w:szCs w:val="21"/>
           <w:shd w:val="clear" w:color="auto" w:fill="F9F9F9"/>
         </w:rPr>
-        <w:t xml:space="preserve"> : 1d. One at a time </w:t>
-      </w:r>
-      <w:hyperlink r:id="rId8" w:history="1">
+        <w:t xml:space="preserve"> : 1d. </w:t>
+      </w:r>
+      <w:r>
+        <w:rPr>
+          <w:rFonts w:ascii="Arial" w:hAnsi="Arial" w:cs="Arial"/>
+          <w:b/>
+          <w:i/>
+          <w:color w:val="7030A0"/>
+          <w:sz w:val="21"/>
+          <w:szCs w:val="21"/>
+          <w:shd w:val="clear" w:color="auto" w:fill="F9F9F9"/>
+        </w:rPr>
+        <w:t>One</w:t>
+      </w:r>
+      <w:r>
+        <w:rPr>
+          <w:rFonts w:ascii="Arial" w:hAnsi="Arial" w:cs="Arial"/>
+          <w:b/>
+          <w:i/>
+          <w:color w:val="7030A0"/>
+          <w:sz w:val="21"/>
+          <w:szCs w:val="21"/>
+          <w:shd w:val="clear" w:color="auto" w:fill="F9F9F9"/>
+        </w:rPr>
+        <w:t xml:space="preserve"> task</w:t>
+      </w:r>
+      <w:r>
+        <w:rPr>
+          <w:rFonts w:ascii="Arial" w:hAnsi="Arial" w:cs="Arial"/>
+          <w:b/>
+          <w:i/>
+          <w:color w:val="7030A0"/>
+          <w:sz w:val="21"/>
+          <w:szCs w:val="21"/>
+          <w:shd w:val="clear" w:color="auto" w:fill="F9F9F9"/>
+        </w:rPr>
+        <w:t xml:space="preserve"> at a time </w:t>
+      </w:r>
+      <w:r>
+        <w:rPr>
+          <w:rFonts w:ascii="Arial" w:hAnsi="Arial" w:cs="Arial"/>
+          <w:b/>
+          <w:i/>
+          <w:color w:val="7030A0"/>
+          <w:sz w:val="21"/>
+          <w:szCs w:val="21"/>
+          <w:shd w:val="clear" w:color="auto" w:fill="F9F9F9"/>
+        </w:rPr>
+        <w:t xml:space="preserve">less multitasking. </w:t>
+      </w:r>
+    </w:p>
+    <w:p>
+      <w:pPr>
+        <w:rPr>
+          <w:rFonts w:ascii="Arial" w:hAnsi="Arial" w:cs="Arial"/>
+          <w:color w:val="111111"/>
+          <w:sz w:val="21"/>
+          <w:szCs w:val="21"/>
+          <w:shd w:val="clear" w:color="auto" w:fill="F9F9F9"/>
+        </w:rPr>
+      </w:pPr>
+      <w:hyperlink r:id="rId9" w:history="1">
         <w:r>
           <w:rPr>
             <w:rStyle w:val="Hyperlink"/>
@@ -223,9 +533,31 @@
           <w:szCs w:val="21"/>
           <w:shd w:val="clear" w:color="auto" w:fill="F9F9F9"/>
         </w:rPr>
-        <w:t xml:space="preserve"> : 2. Master your IDE </w:t>
-      </w:r>
-      <w:hyperlink r:id="rId9" w:history="1">
+        <w:t xml:space="preserve"> : 2. </w:t>
+      </w:r>
+      <w:r>
+        <w:rPr>
+          <w:rFonts w:ascii="Arial" w:hAnsi="Arial" w:cs="Arial"/>
+          <w:b/>
+          <w:i/>
+          <w:color w:val="7030A0"/>
+          <w:sz w:val="21"/>
+          <w:szCs w:val="21"/>
+          <w:shd w:val="clear" w:color="auto" w:fill="F9F9F9"/>
+        </w:rPr>
+        <w:t>Master your IDE</w:t>
+      </w:r>
+      <w:r>
+        <w:rPr>
+          <w:rFonts w:ascii="Arial" w:hAnsi="Arial" w:cs="Arial"/>
+          <w:color w:val="7030A0"/>
+          <w:sz w:val="21"/>
+          <w:szCs w:val="21"/>
+          <w:shd w:val="clear" w:color="auto" w:fill="F9F9F9"/>
+        </w:rPr>
+        <w:t xml:space="preserve"> </w:t>
+      </w:r>
+      <w:hyperlink r:id="rId10" w:history="1">
         <w:r>
           <w:rPr>
             <w:rStyle w:val="Hyperlink"/>
@@ -247,7 +579,40 @@
         </w:rPr>
         <w:t xml:space="preserve"> : 2a. Functionality 2b. Shortcuts </w:t>
       </w:r>
-      <w:hyperlink r:id="rId10" w:history="1">
+      <w:r>
+        <w:rPr>
+          <w:rFonts w:ascii="Arial" w:hAnsi="Arial" w:cs="Arial"/>
+          <w:color w:val="111111"/>
+          <w:sz w:val="21"/>
+          <w:szCs w:val="21"/>
+          <w:shd w:val="clear" w:color="auto" w:fill="F9F9F9"/>
+        </w:rPr>
+        <w:t xml:space="preserve">1b. </w:t>
+      </w:r>
+      <w:r>
+        <w:rPr>
+          <w:rFonts w:ascii="Arial" w:hAnsi="Arial" w:cs="Arial"/>
+          <w:b/>
+          <w:i/>
+          <w:color w:val="7030A0"/>
+          <w:sz w:val="21"/>
+          <w:szCs w:val="21"/>
+          <w:shd w:val="clear" w:color="auto" w:fill="F9F9F9"/>
+        </w:rPr>
+        <w:t>Pair Programming</w:t>
+      </w:r>
+    </w:p>
+    <w:p>
+      <w:pPr>
+        <w:rPr>
+          <w:rStyle w:val="Hyperlink"/>
+          <w:rFonts w:ascii="Arial" w:hAnsi="Arial" w:cs="Arial"/>
+          <w:sz w:val="21"/>
+          <w:szCs w:val="21"/>
+          <w:shd w:val="clear" w:color="auto" w:fill="F9F9F9"/>
+        </w:rPr>
+      </w:pPr>
+      <w:hyperlink r:id="rId11" w:history="1">
         <w:r>
           <w:rPr>
             <w:rStyle w:val="Hyperlink"/>
@@ -267,9 +632,39 @@
           <w:szCs w:val="21"/>
           <w:shd w:val="clear" w:color="auto" w:fill="F9F9F9"/>
         </w:rPr>
-        <w:t xml:space="preserve"> : 3. No menial work </w:t>
-      </w:r>
-      <w:hyperlink r:id="rId11" w:history="1">
+        <w:t xml:space="preserve"> : 3. No menial </w:t>
+      </w:r>
+      <w:r>
+        <w:rPr>
+          <w:rFonts w:ascii="Arial" w:hAnsi="Arial" w:cs="Arial"/>
+          <w:color w:val="111111"/>
+          <w:sz w:val="21"/>
+          <w:szCs w:val="21"/>
+          <w:shd w:val="clear" w:color="auto" w:fill="F9F9F9"/>
+        </w:rPr>
+        <w:t>work</w:t>
+      </w:r>
+      <w:r>
+        <w:rPr>
+          <w:rFonts w:ascii="Arial" w:hAnsi="Arial" w:cs="Arial"/>
+          <w:color w:val="111111"/>
+          <w:sz w:val="21"/>
+          <w:szCs w:val="21"/>
+          <w:shd w:val="clear" w:color="auto" w:fill="F9F9F9"/>
+        </w:rPr>
+        <w:t>, don’t waste time doing unproductive useless worthless works</w:t>
+      </w:r>
+      <w:r>
+        <w:rPr>
+          <w:rFonts w:ascii="Arial" w:hAnsi="Arial" w:cs="Arial"/>
+          <w:color w:val="111111"/>
+          <w:sz w:val="21"/>
+          <w:szCs w:val="21"/>
+          <w:shd w:val="clear" w:color="auto" w:fill="F9F9F9"/>
+        </w:rPr>
+        <w:t xml:space="preserve">.  </w:t>
+      </w:r>
+      <w:hyperlink r:id="rId12" w:history="1">
         <w:r>
           <w:rPr>
             <w:rStyle w:val="Hyperlink"/>
@@ -289,9 +684,71 @@
           <w:szCs w:val="21"/>
           <w:shd w:val="clear" w:color="auto" w:fill="F9F9F9"/>
         </w:rPr>
-        <w:t xml:space="preserve"> : 3a. Write programs (for yourself) </w:t>
-      </w:r>
-      <w:hyperlink r:id="rId12" w:history="1">
+        <w:t xml:space="preserve"> : 3a. Write programs (for yourself</w:t>
+      </w:r>
+      <w:proofErr w:type="gramStart"/>
+      <w:r>
+        <w:rPr>
+          <w:rFonts w:ascii="Arial" w:hAnsi="Arial" w:cs="Arial"/>
+          <w:color w:val="111111"/>
+          <w:sz w:val="21"/>
+          <w:szCs w:val="21"/>
+          <w:shd w:val="clear" w:color="auto" w:fill="F9F9F9"/>
+        </w:rPr>
+        <w:t xml:space="preserve">) </w:t>
+      </w:r>
+      <w:r>
+        <w:rPr>
+          <w:rStyle w:val="Hyperlink"/>
+          <w:rFonts w:ascii="Arial" w:hAnsi="Arial" w:cs="Arial"/>
+          <w:b/>
+          <w:i/>
+          <w:color w:val="7030A0"/>
+          <w:sz w:val="24"/>
+          <w:szCs w:val="21"/>
+          <w:u w:val="none"/>
+          <w:shd w:val="clear" w:color="auto" w:fill="F9F9F9"/>
+        </w:rPr>
+        <w:t>.</w:t>
+      </w:r>
+      <w:proofErr w:type="gramEnd"/>
+      <w:r>
+        <w:rPr>
+          <w:rStyle w:val="Hyperlink"/>
+          <w:rFonts w:ascii="Arial" w:hAnsi="Arial" w:cs="Arial"/>
+          <w:b/>
+          <w:i/>
+          <w:color w:val="7030A0"/>
+          <w:sz w:val="24"/>
+          <w:szCs w:val="21"/>
+          <w:u w:val="none"/>
+          <w:shd w:val="clear" w:color="auto" w:fill="F9F9F9"/>
+        </w:rPr>
+        <w:t xml:space="preserve"> Automate tasks.</w:t>
+      </w:r>
+      <w:r>
+        <w:rPr>
+          <w:rStyle w:val="Hyperlink"/>
+          <w:rFonts w:ascii="Arial" w:hAnsi="Arial" w:cs="Arial"/>
+          <w:color w:val="7030A0"/>
+          <w:sz w:val="24"/>
+          <w:szCs w:val="21"/>
+          <w:shd w:val="clear" w:color="auto" w:fill="F9F9F9"/>
+        </w:rPr>
+        <w:t xml:space="preserve"> </w:t>
+      </w:r>
+    </w:p>
+    <w:p>
+      <w:pPr>
+        <w:rPr>
+          <w:rFonts w:ascii="Arial" w:hAnsi="Arial" w:cs="Arial"/>
+          <w:color w:val="111111"/>
+          <w:sz w:val="21"/>
+          <w:szCs w:val="21"/>
+          <w:shd w:val="clear" w:color="auto" w:fill="F9F9F9"/>
+        </w:rPr>
+      </w:pPr>
+      <w:hyperlink r:id="rId13" w:history="1">
         <w:r>
           <w:rPr>
             <w:rStyle w:val="Hyperlink"/>
@@ -311,9 +768,19 @@
           <w:szCs w:val="21"/>
           <w:shd w:val="clear" w:color="auto" w:fill="F9F9F9"/>
         </w:rPr>
-        <w:t xml:space="preserve"> : Bash </w:t>
-      </w:r>
-      <w:hyperlink r:id="rId13" w:history="1">
+        <w:t xml:space="preserve"> : </w:t>
+      </w:r>
+      <w:r>
+        <w:rPr>
+          <w:rFonts w:ascii="Arial" w:hAnsi="Arial" w:cs="Arial"/>
+          <w:color w:val="111111"/>
+          <w:sz w:val="21"/>
+          <w:szCs w:val="21"/>
+          <w:shd w:val="clear" w:color="auto" w:fill="F9F9F9"/>
+        </w:rPr>
+        <w:t xml:space="preserve">Bash. </w:t>
+      </w:r>
+      <w:hyperlink r:id="rId14" w:history="1">
         <w:r>
           <w:rPr>
             <w:rStyle w:val="Hyperlink"/>
@@ -333,9 +800,111 @@
           <w:szCs w:val="21"/>
           <w:shd w:val="clear" w:color="auto" w:fill="F9F9F9"/>
         </w:rPr>
-        <w:t xml:space="preserve"> : Demo (Bash) </w:t>
-      </w:r>
-      <w:hyperlink r:id="rId14" w:history="1">
+        <w:t xml:space="preserve"> : Demo (Bash</w:t>
+      </w:r>
+      <w:proofErr w:type="gramStart"/>
+      <w:r>
+        <w:rPr>
+          <w:rFonts w:ascii="Arial" w:hAnsi="Arial" w:cs="Arial"/>
+          <w:color w:val="111111"/>
+          <w:sz w:val="21"/>
+          <w:szCs w:val="21"/>
+          <w:shd w:val="clear" w:color="auto" w:fill="F9F9F9"/>
+        </w:rPr>
+        <w:t xml:space="preserve">) </w:t>
+      </w:r>
+      <w:r>
+        <w:rPr>
+          <w:rFonts w:ascii="Arial" w:hAnsi="Arial" w:cs="Arial"/>
+          <w:color w:val="111111"/>
+          <w:sz w:val="21"/>
+          <w:szCs w:val="21"/>
+          <w:shd w:val="clear" w:color="auto" w:fill="F9F9F9"/>
+        </w:rPr>
+        <w:t>.</w:t>
+      </w:r>
+      <w:proofErr w:type="gramEnd"/>
+      <w:r>
+        <w:rPr>
+          <w:rFonts w:ascii="Arial" w:hAnsi="Arial" w:cs="Arial"/>
+          <w:color w:val="111111"/>
+          <w:sz w:val="21"/>
+          <w:szCs w:val="21"/>
+          <w:shd w:val="clear" w:color="auto" w:fill="F9F9F9"/>
+        </w:rPr>
+        <w:t xml:space="preserve"> </w:t>
+      </w:r>
+      <w:r>
+        <w:rPr>
+          <w:rFonts w:ascii="Arial" w:hAnsi="Arial" w:cs="Arial"/>
+          <w:b/>
+          <w:i/>
+          <w:color w:val="7030A0"/>
+          <w:sz w:val="21"/>
+          <w:szCs w:val="21"/>
+          <w:shd w:val="clear" w:color="auto" w:fill="F9F9F9"/>
+        </w:rPr>
+        <w:t>Master the BASH.</w:t>
+      </w:r>
+      <w:r>
+        <w:rPr>
+          <w:rFonts w:ascii="Arial" w:hAnsi="Arial" w:cs="Arial"/>
+          <w:color w:val="111111"/>
+          <w:sz w:val="21"/>
+          <w:szCs w:val="21"/>
+          <w:shd w:val="clear" w:color="auto" w:fill="F9F9F9"/>
+        </w:rPr>
+        <w:t xml:space="preserve"> </w:t>
+      </w:r>
+      <w:r>
+        <w:rPr>
+          <w:rFonts w:ascii="Arial" w:hAnsi="Arial" w:cs="Arial"/>
+          <w:b/>
+          <w:i/>
+          <w:color w:val="7030A0"/>
+          <w:sz w:val="21"/>
+          <w:szCs w:val="21"/>
+          <w:shd w:val="clear" w:color="auto" w:fill="F9F9F9"/>
+        </w:rPr>
+        <w:t>Bash script is very good.</w:t>
+      </w:r>
+    </w:p>
+    <w:p>
+      <w:pPr>
+        <w:rPr>
+          <w:rFonts w:ascii="Arial" w:hAnsi="Arial" w:cs="Arial"/>
+          <w:b/>
+          <w:i/>
+          <w:color w:val="7030A0"/>
+          <w:sz w:val="28"/>
+          <w:szCs w:val="21"/>
+          <w:shd w:val="clear" w:color="auto" w:fill="F9F9F9"/>
+        </w:rPr>
+      </w:pPr>
+      <w:r>
+        <w:rPr>
+          <w:rFonts w:ascii="Arial" w:hAnsi="Arial" w:cs="Arial"/>
+          <w:b/>
+          <w:i/>
+          <w:color w:val="7030A0"/>
+          <w:sz w:val="28"/>
+          <w:szCs w:val="21"/>
+          <w:shd w:val="clear" w:color="auto" w:fill="F9F9F9"/>
+        </w:rPr>
+        <w:t>Time management is most important.</w:t>
+      </w:r>
+    </w:p>
+    <w:p>
+      <w:pPr>
+        <w:rPr>
+          <w:rFonts w:ascii="Arial" w:hAnsi="Arial" w:cs="Arial"/>
+          <w:color w:val="111111"/>
+          <w:sz w:val="21"/>
+          <w:szCs w:val="21"/>
+          <w:shd w:val="clear" w:color="auto" w:fill="F9F9F9"/>
+        </w:rPr>
+      </w:pPr>
+      <w:hyperlink r:id="rId15" w:history="1">
         <w:r>
           <w:rPr>
             <w:rStyle w:val="Hyperlink"/>
@@ -377,9 +946,30 @@
           <w:szCs w:val="21"/>
           <w:shd w:val="clear" w:color="auto" w:fill="F9F9F9"/>
         </w:rPr>
-        <w:t xml:space="preserve">' </w:t>
-      </w:r>
-      <w:hyperlink r:id="rId15" w:history="1">
+        <w:t>'</w:t>
+      </w:r>
+    </w:p>
+    <w:p>
+      <w:pPr>
+        <w:rPr>
+          <w:rFonts w:ascii="Arial" w:hAnsi="Arial" w:cs="Arial"/>
+          <w:color w:val="111111"/>
+          <w:sz w:val="21"/>
+          <w:szCs w:val="21"/>
+          <w:shd w:val="clear" w:color="auto" w:fill="F9F9F9"/>
+        </w:rPr>
+      </w:pPr>
+      <w:r>
+        <w:rPr>
+          <w:rFonts w:ascii="Arial" w:hAnsi="Arial" w:cs="Arial"/>
+          <w:color w:val="111111"/>
+          <w:sz w:val="21"/>
+          <w:szCs w:val="21"/>
+          <w:shd w:val="clear" w:color="auto" w:fill="F9F9F9"/>
+        </w:rPr>
+        <w:t xml:space="preserve"> </w:t>
+      </w:r>
+      <w:hyperlink r:id="rId16" w:history="1">
         <w:r>
           <w:rPr>
             <w:rStyle w:val="Hyperlink"/>
@@ -401,7 +991,18 @@
         </w:rPr>
         <w:t xml:space="preserve"> : XKCD 1205 </w:t>
       </w:r>
-      <w:hyperlink r:id="rId16" w:history="1">
+    </w:p>
+    <w:p>
+      <w:pPr>
+        <w:rPr>
+          <w:rStyle w:val="Hyperlink"/>
+          <w:rFonts w:ascii="Arial" w:hAnsi="Arial" w:cs="Arial"/>
+          <w:sz w:val="21"/>
+          <w:szCs w:val="21"/>
+          <w:shd w:val="clear" w:color="auto" w:fill="F9F9F9"/>
+        </w:rPr>
+      </w:pPr>
+      <w:hyperlink r:id="rId17" w:history="1">
         <w:r>
           <w:rPr>
             <w:rStyle w:val="Hyperlink"/>
@@ -421,9 +1022,70 @@
           <w:szCs w:val="21"/>
           <w:shd w:val="clear" w:color="auto" w:fill="F9F9F9"/>
         </w:rPr>
-        <w:t xml:space="preserve"> : 3b. Avoid GUIs </w:t>
-      </w:r>
-      <w:hyperlink r:id="rId17" w:history="1">
+        <w:t xml:space="preserve"> : 3b. Avoid </w:t>
+      </w:r>
+      <w:proofErr w:type="gramStart"/>
+      <w:r>
+        <w:rPr>
+          <w:rFonts w:ascii="Arial" w:hAnsi="Arial" w:cs="Arial"/>
+          <w:color w:val="111111"/>
+          <w:sz w:val="21"/>
+          <w:szCs w:val="21"/>
+          <w:shd w:val="clear" w:color="auto" w:fill="F9F9F9"/>
+        </w:rPr>
+        <w:t xml:space="preserve">GUIs </w:t>
+      </w:r>
+      <w:r>
+        <w:rPr>
+          <w:rStyle w:val="Hyperlink"/>
+          <w:rFonts w:ascii="Arial" w:hAnsi="Arial" w:cs="Arial"/>
+          <w:b/>
+          <w:i/>
+          <w:color w:val="7030A0"/>
+          <w:sz w:val="28"/>
+          <w:szCs w:val="21"/>
+          <w:u w:val="none"/>
+          <w:shd w:val="clear" w:color="auto" w:fill="F9F9F9"/>
+        </w:rPr>
+        <w:t>.</w:t>
+      </w:r>
+      <w:proofErr w:type="gramEnd"/>
+      <w:r>
+        <w:rPr>
+          <w:rStyle w:val="Hyperlink"/>
+          <w:rFonts w:ascii="Arial" w:hAnsi="Arial" w:cs="Arial"/>
+          <w:b/>
+          <w:i/>
+          <w:color w:val="7030A0"/>
+          <w:sz w:val="28"/>
+          <w:szCs w:val="21"/>
+          <w:u w:val="none"/>
+          <w:shd w:val="clear" w:color="auto" w:fill="F9F9F9"/>
+        </w:rPr>
+        <w:t xml:space="preserve"> Use less GUI</w:t>
+      </w:r>
+      <w:r>
+        <w:rPr>
+          <w:rStyle w:val="Hyperlink"/>
+          <w:rFonts w:ascii="Arial" w:hAnsi="Arial" w:cs="Arial"/>
+          <w:sz w:val="21"/>
+          <w:szCs w:val="21"/>
+          <w:shd w:val="clear" w:color="auto" w:fill="F9F9F9"/>
+        </w:rPr>
+        <w:t xml:space="preserve">. </w:t>
+      </w:r>
+    </w:p>
+    <w:p>
+      <w:pPr>
+        <w:rPr>
+          <w:rFonts w:ascii="Arial" w:hAnsi="Arial" w:cs="Arial"/>
+          <w:color w:val="111111"/>
+          <w:sz w:val="21"/>
+          <w:szCs w:val="21"/>
+          <w:shd w:val="clear" w:color="auto" w:fill="F9F9F9"/>
+        </w:rPr>
+      </w:pPr>
+      <w:hyperlink r:id="rId18" w:history="1">
         <w:r>
           <w:rPr>
             <w:rStyle w:val="Hyperlink"/>
@@ -467,7 +1129,18 @@
         </w:rPr>
         <w:t xml:space="preserve"> every new bug: First add a test to reproduce it (for regression testing) </w:t>
       </w:r>
-      <w:hyperlink r:id="rId18" w:history="1">
+    </w:p>
+    <w:p>
+      <w:pPr>
+        <w:rPr>
+          <w:rStyle w:val="Hyperlink"/>
+          <w:rFonts w:ascii="Arial" w:hAnsi="Arial" w:cs="Arial"/>
+          <w:sz w:val="21"/>
+          <w:szCs w:val="21"/>
+          <w:shd w:val="clear" w:color="auto" w:fill="F9F9F9"/>
+        </w:rPr>
+      </w:pPr>
+      <w:hyperlink r:id="rId19" w:history="1">
         <w:r>
           <w:rPr>
             <w:rStyle w:val="Hyperlink"/>
@@ -487,9 +1160,30 @@
           <w:szCs w:val="21"/>
           <w:shd w:val="clear" w:color="auto" w:fill="F9F9F9"/>
         </w:rPr>
-        <w:t xml:space="preserve"> : 3d. Repeatable Developer Environment </w:t>
-      </w:r>
-      <w:hyperlink r:id="rId19" w:history="1">
+        <w:t xml:space="preserve"> : 3d. Repeatable Developer </w:t>
+      </w:r>
+      <w:r>
+        <w:rPr>
+          <w:rFonts w:ascii="Arial" w:hAnsi="Arial" w:cs="Arial"/>
+          <w:color w:val="111111"/>
+          <w:sz w:val="21"/>
+          <w:szCs w:val="21"/>
+          <w:shd w:val="clear" w:color="auto" w:fill="F9F9F9"/>
+        </w:rPr>
+        <w:t xml:space="preserve">Environment. </w:t>
+      </w:r>
+    </w:p>
+    <w:p>
+      <w:pPr>
+        <w:rPr>
+          <w:rFonts w:ascii="Arial" w:hAnsi="Arial" w:cs="Arial"/>
+          <w:color w:val="111111"/>
+          <w:sz w:val="21"/>
+          <w:szCs w:val="21"/>
+          <w:shd w:val="clear" w:color="auto" w:fill="F9F9F9"/>
+        </w:rPr>
+      </w:pPr>
+      <w:hyperlink r:id="rId20" w:history="1">
         <w:r>
           <w:rPr>
             <w:rStyle w:val="Hyperlink"/>
@@ -511,6 +1205,368 @@
         </w:rPr>
         <w:t xml:space="preserve"> : '</w:t>
       </w:r>
+      <w:r>
+        <w:rPr>
+          <w:rFonts w:ascii="Arial" w:hAnsi="Arial" w:cs="Arial"/>
+          <w:color w:val="111111"/>
+          <w:sz w:val="21"/>
+          <w:szCs w:val="21"/>
+          <w:shd w:val="clear" w:color="auto" w:fill="F9F9F9"/>
+        </w:rPr>
+        <w:t>Docker</w:t>
+      </w:r>
+      <w:r>
+        <w:rPr>
+          <w:rFonts w:ascii="Arial" w:hAnsi="Arial" w:cs="Arial"/>
+          <w:color w:val="111111"/>
+          <w:sz w:val="21"/>
+          <w:szCs w:val="21"/>
+          <w:shd w:val="clear" w:color="auto" w:fill="F9F9F9"/>
+        </w:rPr>
+        <w:t>-compose up'</w:t>
+      </w:r>
+      <w:r>
+        <w:rPr>
+          <w:rFonts w:ascii="Arial" w:hAnsi="Arial" w:cs="Arial"/>
+          <w:color w:val="111111"/>
+          <w:sz w:val="21"/>
+          <w:szCs w:val="21"/>
+          <w:shd w:val="clear" w:color="auto" w:fill="F9F9F9"/>
+        </w:rPr>
+        <w:t>.</w:t>
+      </w:r>
+    </w:p>
+    <w:p>
+      <w:pPr>
+        <w:rPr>
+          <w:rFonts w:ascii="Arial" w:hAnsi="Arial" w:cs="Arial"/>
+          <w:color w:val="111111"/>
+          <w:sz w:val="21"/>
+          <w:szCs w:val="21"/>
+          <w:shd w:val="clear" w:color="auto" w:fill="F9F9F9"/>
+        </w:rPr>
+      </w:pPr>
+      <w:r>
+        <w:rPr>
+          <w:rFonts w:ascii="Arial" w:hAnsi="Arial" w:cs="Arial"/>
+          <w:color w:val="111111"/>
+          <w:sz w:val="21"/>
+          <w:szCs w:val="21"/>
+          <w:shd w:val="clear" w:color="auto" w:fill="F9F9F9"/>
+        </w:rPr>
+        <w:t xml:space="preserve"> </w:t>
+      </w:r>
+      <w:hyperlink r:id="rId21" w:history="1">
+        <w:r>
+          <w:rPr>
+            <w:rStyle w:val="Hyperlink"/>
+            <w:rFonts w:ascii="Arial" w:hAnsi="Arial" w:cs="Arial"/>
+            <w:sz w:val="21"/>
+            <w:szCs w:val="21"/>
+            <w:shd w:val="clear" w:color="auto" w:fill="F9F9F9"/>
+          </w:rPr>
+          <w:t>18:19</w:t>
+        </w:r>
+      </w:hyperlink>
+      <w:r>
+        <w:rPr>
+          <w:rFonts w:ascii="Arial" w:hAnsi="Arial" w:cs="Arial"/>
+          <w:color w:val="111111"/>
+          <w:sz w:val="21"/>
+          <w:szCs w:val="21"/>
+          <w:shd w:val="clear" w:color="auto" w:fill="F9F9F9"/>
+        </w:rPr>
+        <w:t xml:space="preserve"> : Docker compose file example with three Docker containers </w:t>
+      </w:r>
+      <w:proofErr w:type="gramStart"/>
+      <w:r>
+        <w:rPr>
+          <w:rFonts w:ascii="Arial" w:hAnsi="Arial" w:cs="Arial"/>
+          <w:color w:val="111111"/>
+          <w:sz w:val="21"/>
+          <w:szCs w:val="21"/>
+          <w:shd w:val="clear" w:color="auto" w:fill="F9F9F9"/>
+        </w:rPr>
+        <w:t>Also</w:t>
+      </w:r>
+      <w:proofErr w:type="gramEnd"/>
+      <w:r>
+        <w:rPr>
+          <w:rFonts w:ascii="Arial" w:hAnsi="Arial" w:cs="Arial"/>
+          <w:color w:val="111111"/>
+          <w:sz w:val="21"/>
+          <w:szCs w:val="21"/>
+          <w:shd w:val="clear" w:color="auto" w:fill="F9F9F9"/>
+        </w:rPr>
+        <w:t xml:space="preserve"> allow easy experimentation with newer/other versions of development tools, etc.</w:t>
+      </w:r>
+    </w:p>
+    <w:p>
+      <w:pPr>
+        <w:rPr>
+          <w:rFonts w:ascii="Arial" w:hAnsi="Arial" w:cs="Arial"/>
+          <w:color w:val="111111"/>
+          <w:sz w:val="21"/>
+          <w:szCs w:val="21"/>
+          <w:shd w:val="clear" w:color="auto" w:fill="F9F9F9"/>
+        </w:rPr>
+      </w:pPr>
+      <w:r>
+        <w:rPr>
+          <w:rFonts w:ascii="Arial" w:hAnsi="Arial" w:cs="Arial"/>
+          <w:color w:val="111111"/>
+          <w:sz w:val="21"/>
+          <w:szCs w:val="21"/>
+          <w:shd w:val="clear" w:color="auto" w:fill="F9F9F9"/>
+        </w:rPr>
+        <w:t xml:space="preserve"> </w:t>
+      </w:r>
+      <w:hyperlink r:id="rId22" w:history="1">
+        <w:r>
+          <w:rPr>
+            <w:rStyle w:val="Hyperlink"/>
+            <w:rFonts w:ascii="Arial" w:hAnsi="Arial" w:cs="Arial"/>
+            <w:sz w:val="21"/>
+            <w:szCs w:val="21"/>
+            <w:shd w:val="clear" w:color="auto" w:fill="F9F9F9"/>
+          </w:rPr>
+          <w:t>19:22</w:t>
+        </w:r>
+      </w:hyperlink>
+      <w:r>
+        <w:rPr>
+          <w:rFonts w:ascii="Arial" w:hAnsi="Arial" w:cs="Arial"/>
+          <w:color w:val="111111"/>
+          <w:sz w:val="21"/>
+          <w:szCs w:val="21"/>
+          <w:shd w:val="clear" w:color="auto" w:fill="F9F9F9"/>
+        </w:rPr>
+        <w:t xml:space="preserve"> : </w:t>
+      </w:r>
+      <w:r>
+        <w:rPr>
+          <w:rFonts w:ascii="Arial" w:hAnsi="Arial" w:cs="Arial"/>
+          <w:b/>
+          <w:i/>
+          <w:color w:val="7030A0"/>
+          <w:sz w:val="28"/>
+          <w:szCs w:val="21"/>
+          <w:shd w:val="clear" w:color="auto" w:fill="F9F9F9"/>
+        </w:rPr>
+        <w:t>4. Feedback</w:t>
+      </w:r>
+      <w:r>
+        <w:rPr>
+          <w:rFonts w:ascii="Arial" w:hAnsi="Arial" w:cs="Arial"/>
+          <w:b/>
+          <w:i/>
+          <w:color w:val="7030A0"/>
+          <w:sz w:val="28"/>
+          <w:szCs w:val="21"/>
+          <w:shd w:val="clear" w:color="auto" w:fill="F9F9F9"/>
+        </w:rPr>
+        <w:t>.</w:t>
+      </w:r>
+      <w:r>
+        <w:rPr>
+          <w:rFonts w:ascii="Arial" w:hAnsi="Arial" w:cs="Arial"/>
+          <w:b/>
+          <w:i/>
+          <w:color w:val="7030A0"/>
+          <w:sz w:val="28"/>
+          <w:szCs w:val="21"/>
+          <w:shd w:val="clear" w:color="auto" w:fill="F9F9F9"/>
+        </w:rPr>
+        <w:t xml:space="preserve"> Find the shortest and tightest feedback </w:t>
+      </w:r>
+      <w:r>
+        <w:rPr>
+          <w:rFonts w:ascii="Arial" w:hAnsi="Arial" w:cs="Arial"/>
+          <w:b/>
+          <w:i/>
+          <w:color w:val="7030A0"/>
+          <w:sz w:val="28"/>
+          <w:szCs w:val="21"/>
+          <w:shd w:val="clear" w:color="auto" w:fill="F9F9F9"/>
+        </w:rPr>
+        <w:t>loop.</w:t>
+      </w:r>
+    </w:p>
+    <w:p>
+      <w:pPr>
+        <w:rPr>
+          <w:rFonts w:ascii="Arial" w:hAnsi="Arial" w:cs="Arial"/>
+          <w:color w:val="111111"/>
+          <w:sz w:val="21"/>
+          <w:szCs w:val="21"/>
+          <w:shd w:val="clear" w:color="auto" w:fill="F9F9F9"/>
+        </w:rPr>
+      </w:pPr>
+      <w:hyperlink r:id="rId23" w:history="1">
+        <w:r>
+          <w:rPr>
+            <w:rStyle w:val="Hyperlink"/>
+            <w:rFonts w:ascii="Arial" w:hAnsi="Arial" w:cs="Arial"/>
+            <w:sz w:val="21"/>
+            <w:szCs w:val="21"/>
+            <w:shd w:val="clear" w:color="auto" w:fill="F9F9F9"/>
+          </w:rPr>
+          <w:t>19:56</w:t>
+        </w:r>
+      </w:hyperlink>
+      <w:r>
+        <w:rPr>
+          <w:rFonts w:ascii="Arial" w:hAnsi="Arial" w:cs="Arial"/>
+          <w:color w:val="111111"/>
+          <w:sz w:val="21"/>
+          <w:szCs w:val="21"/>
+          <w:shd w:val="clear" w:color="auto" w:fill="F9F9F9"/>
+        </w:rPr>
+        <w:t xml:space="preserve"> : 4a. </w:t>
+      </w:r>
+      <w:r>
+        <w:rPr>
+          <w:rFonts w:ascii="Arial" w:hAnsi="Arial" w:cs="Arial"/>
+          <w:b/>
+          <w:i/>
+          <w:color w:val="7030A0"/>
+          <w:szCs w:val="21"/>
+          <w:shd w:val="clear" w:color="auto" w:fill="F9F9F9"/>
+        </w:rPr>
+        <w:t>Test-driven development (TDD)</w:t>
+      </w:r>
+      <w:r>
+        <w:rPr>
+          <w:rFonts w:ascii="Arial" w:hAnsi="Arial" w:cs="Arial"/>
+          <w:color w:val="111111"/>
+          <w:sz w:val="21"/>
+          <w:szCs w:val="21"/>
+          <w:shd w:val="clear" w:color="auto" w:fill="F9F9F9"/>
+        </w:rPr>
+        <w:t xml:space="preserve">. </w:t>
+      </w:r>
+      <w:bookmarkStart w:id="0" w:name="_GoBack"/>
+      <w:r>
+        <w:rPr>
+          <w:rFonts w:ascii="Arial" w:hAnsi="Arial" w:cs="Arial"/>
+          <w:b/>
+          <w:i/>
+          <w:color w:val="7030A0"/>
+          <w:sz w:val="28"/>
+          <w:szCs w:val="21"/>
+          <w:shd w:val="clear" w:color="auto" w:fill="F9F9F9"/>
+        </w:rPr>
+        <w:t>Test then code then Refractor.</w:t>
+      </w:r>
+      <w:bookmarkEnd w:id="0"/>
+    </w:p>
+    <w:p>
+      <w:pPr>
+        <w:rPr>
+          <w:rFonts w:ascii="Arial" w:hAnsi="Arial" w:cs="Arial"/>
+          <w:color w:val="111111"/>
+          <w:sz w:val="21"/>
+          <w:szCs w:val="21"/>
+          <w:shd w:val="clear" w:color="auto" w:fill="F9F9F9"/>
+        </w:rPr>
+      </w:pPr>
+      <w:r>
+        <w:rPr>
+          <w:rFonts w:ascii="Arial" w:hAnsi="Arial" w:cs="Arial"/>
+          <w:color w:val="111111"/>
+          <w:sz w:val="21"/>
+          <w:szCs w:val="21"/>
+          <w:shd w:val="clear" w:color="auto" w:fill="F9F9F9"/>
+        </w:rPr>
+        <w:t xml:space="preserve"> </w:t>
+      </w:r>
+      <w:hyperlink r:id="rId24" w:history="1">
+        <w:r>
+          <w:rPr>
+            <w:rStyle w:val="Hyperlink"/>
+            <w:rFonts w:ascii="Arial" w:hAnsi="Arial" w:cs="Arial"/>
+            <w:sz w:val="21"/>
+            <w:szCs w:val="21"/>
+            <w:shd w:val="clear" w:color="auto" w:fill="F9F9F9"/>
+          </w:rPr>
+          <w:t>24:45</w:t>
+        </w:r>
+      </w:hyperlink>
+      <w:r>
+        <w:rPr>
+          <w:rFonts w:ascii="Arial" w:hAnsi="Arial" w:cs="Arial"/>
+          <w:color w:val="111111"/>
+          <w:sz w:val="21"/>
+          <w:szCs w:val="21"/>
+          <w:shd w:val="clear" w:color="auto" w:fill="F9F9F9"/>
+        </w:rPr>
+        <w:t xml:space="preserve"> : 4b. REPL </w:t>
+      </w:r>
+      <w:proofErr w:type="gramStart"/>
+      <w:r>
+        <w:rPr>
+          <w:rFonts w:ascii="Arial" w:hAnsi="Arial" w:cs="Arial"/>
+          <w:color w:val="111111"/>
+          <w:sz w:val="21"/>
+          <w:szCs w:val="21"/>
+          <w:shd w:val="clear" w:color="auto" w:fill="F9F9F9"/>
+        </w:rPr>
+        <w:t>For</w:t>
+      </w:r>
+      <w:proofErr w:type="gramEnd"/>
+      <w:r>
+        <w:rPr>
+          <w:rFonts w:ascii="Arial" w:hAnsi="Arial" w:cs="Arial"/>
+          <w:color w:val="111111"/>
+          <w:sz w:val="21"/>
+          <w:szCs w:val="21"/>
+          <w:shd w:val="clear" w:color="auto" w:fill="F9F9F9"/>
+        </w:rPr>
+        <w:t xml:space="preserve"> exploring unknown systems and APIs</w:t>
+      </w:r>
+    </w:p>
+    <w:p>
+      <w:pPr>
+        <w:rPr>
+          <w:rFonts w:ascii="Arial" w:hAnsi="Arial" w:cs="Arial"/>
+          <w:color w:val="111111"/>
+          <w:sz w:val="21"/>
+          <w:szCs w:val="21"/>
+          <w:shd w:val="clear" w:color="auto" w:fill="F9F9F9"/>
+        </w:rPr>
+      </w:pPr>
+      <w:r>
+        <w:rPr>
+          <w:rFonts w:ascii="Arial" w:hAnsi="Arial" w:cs="Arial"/>
+          <w:color w:val="111111"/>
+          <w:sz w:val="21"/>
+          <w:szCs w:val="21"/>
+          <w:shd w:val="clear" w:color="auto" w:fill="F9F9F9"/>
+        </w:rPr>
+        <w:t xml:space="preserve"> </w:t>
+      </w:r>
+      <w:hyperlink r:id="rId25" w:history="1">
+        <w:r>
+          <w:rPr>
+            <w:rStyle w:val="Hyperlink"/>
+            <w:rFonts w:ascii="Arial" w:hAnsi="Arial" w:cs="Arial"/>
+            <w:sz w:val="21"/>
+            <w:szCs w:val="21"/>
+            <w:shd w:val="clear" w:color="auto" w:fill="F9F9F9"/>
+          </w:rPr>
+          <w:t>25:03</w:t>
+        </w:r>
+      </w:hyperlink>
+      <w:r>
+        <w:rPr>
+          <w:rFonts w:ascii="Arial" w:hAnsi="Arial" w:cs="Arial"/>
+          <w:color w:val="111111"/>
+          <w:sz w:val="21"/>
+          <w:szCs w:val="21"/>
+          <w:shd w:val="clear" w:color="auto" w:fill="F9F9F9"/>
+        </w:rPr>
+        <w:t xml:space="preserve"> : REPL demo (using a remote REPL server, </w:t>
+      </w:r>
       <w:proofErr w:type="spellStart"/>
       <w:r>
         <w:rPr>
@@ -520,7 +1576,7 @@
           <w:szCs w:val="21"/>
           <w:shd w:val="clear" w:color="auto" w:fill="F9F9F9"/>
         </w:rPr>
-        <w:t>docker</w:t>
+        <w:t>Clojure</w:t>
       </w:r>
       <w:proofErr w:type="spellEnd"/>
       <w:r>
@@ -531,117 +1587,116 @@
           <w:szCs w:val="21"/>
           <w:shd w:val="clear" w:color="auto" w:fill="F9F9F9"/>
         </w:rPr>
-        <w:t xml:space="preserve">-compose up' </w:t>
-      </w:r>
-      <w:hyperlink r:id="rId20" w:history="1">
-        <w:r>
-          <w:rPr>
-            <w:rStyle w:val="Hyperlink"/>
-            <w:rFonts w:ascii="Arial" w:hAnsi="Arial" w:cs="Arial"/>
-            <w:sz w:val="21"/>
-            <w:szCs w:val="21"/>
-            <w:shd w:val="clear" w:color="auto" w:fill="F9F9F9"/>
-          </w:rPr>
-          <w:t>18:19</w:t>
-        </w:r>
-      </w:hyperlink>
-      <w:r>
-        <w:rPr>
-          <w:rFonts w:ascii="Arial" w:hAnsi="Arial" w:cs="Arial"/>
-          <w:color w:val="111111"/>
-          <w:sz w:val="21"/>
-          <w:szCs w:val="21"/>
-          <w:shd w:val="clear" w:color="auto" w:fill="F9F9F9"/>
-        </w:rPr>
-        <w:t xml:space="preserve"> : Docker compose file example with three Docker containers Also allow easy experimentation with newer/other versions of development tools, etc. </w:t>
-      </w:r>
-      <w:hyperlink r:id="rId21" w:history="1">
-        <w:r>
-          <w:rPr>
-            <w:rStyle w:val="Hyperlink"/>
-            <w:rFonts w:ascii="Arial" w:hAnsi="Arial" w:cs="Arial"/>
-            <w:sz w:val="21"/>
-            <w:szCs w:val="21"/>
-            <w:shd w:val="clear" w:color="auto" w:fill="F9F9F9"/>
-          </w:rPr>
-          <w:t>19:22</w:t>
-        </w:r>
-      </w:hyperlink>
-      <w:r>
-        <w:rPr>
-          <w:rFonts w:ascii="Arial" w:hAnsi="Arial" w:cs="Arial"/>
-          <w:color w:val="111111"/>
-          <w:sz w:val="21"/>
-          <w:szCs w:val="21"/>
-          <w:shd w:val="clear" w:color="auto" w:fill="F9F9F9"/>
-        </w:rPr>
-        <w:t xml:space="preserve"> : 4. Feedback Find the shortest and tightest feedback loop </w:t>
-      </w:r>
-      <w:hyperlink r:id="rId22" w:history="1">
-        <w:r>
-          <w:rPr>
-            <w:rStyle w:val="Hyperlink"/>
-            <w:rFonts w:ascii="Arial" w:hAnsi="Arial" w:cs="Arial"/>
-            <w:sz w:val="21"/>
-            <w:szCs w:val="21"/>
-            <w:shd w:val="clear" w:color="auto" w:fill="F9F9F9"/>
-          </w:rPr>
-          <w:t>19:56</w:t>
-        </w:r>
-      </w:hyperlink>
-      <w:r>
-        <w:rPr>
-          <w:rFonts w:ascii="Arial" w:hAnsi="Arial" w:cs="Arial"/>
-          <w:color w:val="111111"/>
-          <w:sz w:val="21"/>
-          <w:szCs w:val="21"/>
-          <w:shd w:val="clear" w:color="auto" w:fill="F9F9F9"/>
-        </w:rPr>
-        <w:t xml:space="preserve"> : 4a. Test-driven development (TDD) </w:t>
-      </w:r>
-      <w:hyperlink r:id="rId23" w:history="1">
-        <w:r>
-          <w:rPr>
-            <w:rStyle w:val="Hyperlink"/>
-            <w:rFonts w:ascii="Arial" w:hAnsi="Arial" w:cs="Arial"/>
-            <w:sz w:val="21"/>
-            <w:szCs w:val="21"/>
-            <w:shd w:val="clear" w:color="auto" w:fill="F9F9F9"/>
-          </w:rPr>
-          <w:t>24:45</w:t>
-        </w:r>
-      </w:hyperlink>
-      <w:r>
-        <w:rPr>
-          <w:rFonts w:ascii="Arial" w:hAnsi="Arial" w:cs="Arial"/>
-          <w:color w:val="111111"/>
-          <w:sz w:val="21"/>
-          <w:szCs w:val="21"/>
-          <w:shd w:val="clear" w:color="auto" w:fill="F9F9F9"/>
-        </w:rPr>
-        <w:t xml:space="preserve"> : 4b. REPL For exploring unknown systems and APIs </w:t>
-      </w:r>
-      <w:hyperlink r:id="rId24" w:history="1">
-        <w:r>
-          <w:rPr>
-            <w:rStyle w:val="Hyperlink"/>
-            <w:rFonts w:ascii="Arial" w:hAnsi="Arial" w:cs="Arial"/>
-            <w:sz w:val="21"/>
-            <w:szCs w:val="21"/>
-            <w:shd w:val="clear" w:color="auto" w:fill="F9F9F9"/>
-          </w:rPr>
-          <w:t>25:03</w:t>
-        </w:r>
-      </w:hyperlink>
-      <w:r>
-        <w:rPr>
-          <w:rFonts w:ascii="Arial" w:hAnsi="Arial" w:cs="Arial"/>
-          <w:color w:val="111111"/>
-          <w:sz w:val="21"/>
-          <w:szCs w:val="21"/>
-          <w:shd w:val="clear" w:color="auto" w:fill="F9F9F9"/>
-        </w:rPr>
-        <w:t xml:space="preserve"> : REPL demo (using a remote REPL server, </w:t>
+        <w:t xml:space="preserve">) </w:t>
+      </w:r>
+    </w:p>
+    <w:p>
+      <w:pPr>
+        <w:rPr>
+          <w:rFonts w:ascii="Arial" w:hAnsi="Arial" w:cs="Arial"/>
+          <w:color w:val="111111"/>
+          <w:sz w:val="21"/>
+          <w:szCs w:val="21"/>
+          <w:shd w:val="clear" w:color="auto" w:fill="F9F9F9"/>
+        </w:rPr>
+      </w:pPr>
+      <w:hyperlink r:id="rId26" w:history="1">
+        <w:r>
+          <w:rPr>
+            <w:rStyle w:val="Hyperlink"/>
+            <w:rFonts w:ascii="Arial" w:hAnsi="Arial" w:cs="Arial"/>
+            <w:sz w:val="21"/>
+            <w:szCs w:val="21"/>
+            <w:shd w:val="clear" w:color="auto" w:fill="F9F9F9"/>
+          </w:rPr>
+          <w:t>29:24</w:t>
+        </w:r>
+      </w:hyperlink>
+      <w:r>
+        <w:rPr>
+          <w:rFonts w:ascii="Arial" w:hAnsi="Arial" w:cs="Arial"/>
+          <w:color w:val="111111"/>
+          <w:sz w:val="21"/>
+          <w:szCs w:val="21"/>
+          <w:shd w:val="clear" w:color="auto" w:fill="F9F9F9"/>
+        </w:rPr>
+        <w:t xml:space="preserve"> : End of REPL demo.</w:t>
+      </w:r>
+    </w:p>
+    <w:p>
+      <w:pPr>
+        <w:rPr>
+          <w:rFonts w:ascii="Arial" w:hAnsi="Arial" w:cs="Arial"/>
+          <w:color w:val="111111"/>
+          <w:sz w:val="21"/>
+          <w:szCs w:val="21"/>
+          <w:shd w:val="clear" w:color="auto" w:fill="F9F9F9"/>
+        </w:rPr>
+      </w:pPr>
+      <w:r>
+        <w:rPr>
+          <w:rFonts w:ascii="Arial" w:hAnsi="Arial" w:cs="Arial"/>
+          <w:color w:val="111111"/>
+          <w:sz w:val="21"/>
+          <w:szCs w:val="21"/>
+          <w:shd w:val="clear" w:color="auto" w:fill="F9F9F9"/>
+        </w:rPr>
+        <w:t xml:space="preserve"> </w:t>
+      </w:r>
+      <w:hyperlink r:id="rId27" w:history="1">
+        <w:r>
+          <w:rPr>
+            <w:rStyle w:val="Hyperlink"/>
+            <w:rFonts w:ascii="Arial" w:hAnsi="Arial" w:cs="Arial"/>
+            <w:sz w:val="21"/>
+            <w:szCs w:val="21"/>
+            <w:shd w:val="clear" w:color="auto" w:fill="F9F9F9"/>
+          </w:rPr>
+          <w:t>29:31</w:t>
+        </w:r>
+      </w:hyperlink>
+      <w:r>
+        <w:rPr>
+          <w:rFonts w:ascii="Arial" w:hAnsi="Arial" w:cs="Arial"/>
+          <w:color w:val="111111"/>
+          <w:sz w:val="21"/>
+          <w:szCs w:val="21"/>
+          <w:shd w:val="clear" w:color="auto" w:fill="F9F9F9"/>
+        </w:rPr>
+        <w:t xml:space="preserve"> : 4c. Code reviews </w:t>
+      </w:r>
+    </w:p>
+    <w:p>
+      <w:pPr>
+        <w:rPr>
+          <w:rFonts w:ascii="Arial" w:hAnsi="Arial" w:cs="Arial"/>
+          <w:color w:val="111111"/>
+          <w:sz w:val="21"/>
+          <w:szCs w:val="21"/>
+          <w:shd w:val="clear" w:color="auto" w:fill="F9F9F9"/>
+        </w:rPr>
+      </w:pPr>
+      <w:hyperlink r:id="rId28" w:history="1">
+        <w:r>
+          <w:rPr>
+            <w:rStyle w:val="Hyperlink"/>
+            <w:rFonts w:ascii="Arial" w:hAnsi="Arial" w:cs="Arial"/>
+            <w:sz w:val="21"/>
+            <w:szCs w:val="21"/>
+            <w:shd w:val="clear" w:color="auto" w:fill="F9F9F9"/>
+          </w:rPr>
+          <w:t>29:58</w:t>
+        </w:r>
+      </w:hyperlink>
+      <w:r>
+        <w:rPr>
+          <w:rFonts w:ascii="Arial" w:hAnsi="Arial" w:cs="Arial"/>
+          <w:color w:val="111111"/>
+          <w:sz w:val="21"/>
+          <w:szCs w:val="21"/>
+          <w:shd w:val="clear" w:color="auto" w:fill="F9F9F9"/>
+        </w:rPr>
+        <w:t xml:space="preserve"> : Tweet: &lt;twitter DOT com/</w:t>
       </w:r>
       <w:proofErr w:type="spellStart"/>
       <w:r>
@@ -652,7 +1707,7 @@
           <w:szCs w:val="21"/>
           <w:shd w:val="clear" w:color="auto" w:fill="F9F9F9"/>
         </w:rPr>
-        <w:t>Clojure</w:t>
+        <w:t>iamdevloper</w:t>
       </w:r>
       <w:proofErr w:type="spellEnd"/>
       <w:r>
@@ -663,97 +1718,30 @@
           <w:szCs w:val="21"/>
           <w:shd w:val="clear" w:color="auto" w:fill="F9F9F9"/>
         </w:rPr>
-        <w:t xml:space="preserve">) </w:t>
-      </w:r>
-      <w:hyperlink r:id="rId25" w:history="1">
-        <w:r>
-          <w:rPr>
-            <w:rStyle w:val="Hyperlink"/>
-            <w:rFonts w:ascii="Arial" w:hAnsi="Arial" w:cs="Arial"/>
-            <w:sz w:val="21"/>
-            <w:szCs w:val="21"/>
-            <w:shd w:val="clear" w:color="auto" w:fill="F9F9F9"/>
-          </w:rPr>
-          <w:t>29:24</w:t>
-        </w:r>
-      </w:hyperlink>
-      <w:r>
-        <w:rPr>
-          <w:rFonts w:ascii="Arial" w:hAnsi="Arial" w:cs="Arial"/>
-          <w:color w:val="111111"/>
-          <w:sz w:val="21"/>
-          <w:szCs w:val="21"/>
-          <w:shd w:val="clear" w:color="auto" w:fill="F9F9F9"/>
-        </w:rPr>
-        <w:t xml:space="preserve"> : End of REPL demo. </w:t>
-      </w:r>
-      <w:hyperlink r:id="rId26" w:history="1">
-        <w:r>
-          <w:rPr>
-            <w:rStyle w:val="Hyperlink"/>
-            <w:rFonts w:ascii="Arial" w:hAnsi="Arial" w:cs="Arial"/>
-            <w:sz w:val="21"/>
-            <w:szCs w:val="21"/>
-            <w:shd w:val="clear" w:color="auto" w:fill="F9F9F9"/>
-          </w:rPr>
-          <w:t>29:31</w:t>
-        </w:r>
-      </w:hyperlink>
-      <w:r>
-        <w:rPr>
-          <w:rFonts w:ascii="Arial" w:hAnsi="Arial" w:cs="Arial"/>
-          <w:color w:val="111111"/>
-          <w:sz w:val="21"/>
-          <w:szCs w:val="21"/>
-          <w:shd w:val="clear" w:color="auto" w:fill="F9F9F9"/>
-        </w:rPr>
-        <w:t xml:space="preserve"> : 4c. Code reviews </w:t>
-      </w:r>
-      <w:hyperlink r:id="rId27" w:history="1">
-        <w:r>
-          <w:rPr>
-            <w:rStyle w:val="Hyperlink"/>
-            <w:rFonts w:ascii="Arial" w:hAnsi="Arial" w:cs="Arial"/>
-            <w:sz w:val="21"/>
-            <w:szCs w:val="21"/>
-            <w:shd w:val="clear" w:color="auto" w:fill="F9F9F9"/>
-          </w:rPr>
-          <w:t>29:58</w:t>
-        </w:r>
-      </w:hyperlink>
-      <w:r>
-        <w:rPr>
-          <w:rFonts w:ascii="Arial" w:hAnsi="Arial" w:cs="Arial"/>
-          <w:color w:val="111111"/>
-          <w:sz w:val="21"/>
-          <w:szCs w:val="21"/>
-          <w:shd w:val="clear" w:color="auto" w:fill="F9F9F9"/>
-        </w:rPr>
-        <w:t xml:space="preserve"> : Tweet: &lt;twitter DOT com/</w:t>
-      </w:r>
-      <w:proofErr w:type="spellStart"/>
-      <w:r>
-        <w:rPr>
-          <w:rFonts w:ascii="Arial" w:hAnsi="Arial" w:cs="Arial"/>
-          <w:color w:val="111111"/>
-          <w:sz w:val="21"/>
-          <w:szCs w:val="21"/>
-          <w:shd w:val="clear" w:color="auto" w:fill="F9F9F9"/>
-        </w:rPr>
-        <w:t>iamdevloper</w:t>
-      </w:r>
-      <w:proofErr w:type="spellEnd"/>
-      <w:r>
-        <w:rPr>
-          <w:rFonts w:ascii="Arial" w:hAnsi="Arial" w:cs="Arial"/>
-          <w:color w:val="111111"/>
-          <w:sz w:val="21"/>
-          <w:szCs w:val="21"/>
-          <w:shd w:val="clear" w:color="auto" w:fill="F9F9F9"/>
-        </w:rPr>
-        <w:t xml:space="preserve">/status/397664295875805184&gt; "10 lines of code = 10 issues. 500 lines of code = "looks fine." Code reviews." </w:t>
-      </w:r>
-      <w:hyperlink r:id="rId28" w:history="1">
+        <w:t>/status/397664295875805184&gt; "10 lines of code = 10 issues. 500 lines of code = "looks fine." Code reviews."</w:t>
+      </w:r>
+    </w:p>
+    <w:p>
+      <w:pPr>
+        <w:rPr>
+          <w:rFonts w:ascii="Arial" w:hAnsi="Arial" w:cs="Arial"/>
+          <w:color w:val="111111"/>
+          <w:sz w:val="21"/>
+          <w:szCs w:val="21"/>
+          <w:shd w:val="clear" w:color="auto" w:fill="F9F9F9"/>
+        </w:rPr>
+      </w:pPr>
+      <w:r>
+        <w:rPr>
+          <w:rFonts w:ascii="Arial" w:hAnsi="Arial" w:cs="Arial"/>
+          <w:color w:val="111111"/>
+          <w:sz w:val="21"/>
+          <w:szCs w:val="21"/>
+          <w:shd w:val="clear" w:color="auto" w:fill="F9F9F9"/>
+        </w:rPr>
+        <w:t xml:space="preserve"> </w:t>
+      </w:r>
+      <w:hyperlink r:id="rId29" w:history="1">
         <w:r>
           <w:rPr>
             <w:rStyle w:val="Hyperlink"/>
@@ -773,9 +1761,30 @@
           <w:szCs w:val="21"/>
           <w:shd w:val="clear" w:color="auto" w:fill="F9F9F9"/>
         </w:rPr>
-        <w:t xml:space="preserve"> : Asking the product owner to create a refactoring story! </w:t>
-      </w:r>
-      <w:hyperlink r:id="rId29" w:history="1">
+        <w:t xml:space="preserve"> : Asking the product owner to create a refactoring story!</w:t>
+      </w:r>
+    </w:p>
+    <w:p>
+      <w:pPr>
+        <w:rPr>
+          <w:rFonts w:ascii="Arial" w:hAnsi="Arial" w:cs="Arial"/>
+          <w:color w:val="111111"/>
+          <w:sz w:val="21"/>
+          <w:szCs w:val="21"/>
+          <w:shd w:val="clear" w:color="auto" w:fill="F9F9F9"/>
+        </w:rPr>
+      </w:pPr>
+      <w:r>
+        <w:rPr>
+          <w:rFonts w:ascii="Arial" w:hAnsi="Arial" w:cs="Arial"/>
+          <w:color w:val="111111"/>
+          <w:sz w:val="21"/>
+          <w:szCs w:val="21"/>
+          <w:shd w:val="clear" w:color="auto" w:fill="F9F9F9"/>
+        </w:rPr>
+        <w:t xml:space="preserve"> </w:t>
+      </w:r>
+      <w:hyperlink r:id="rId30" w:history="1">
         <w:r>
           <w:rPr>
             <w:rStyle w:val="Hyperlink"/>
@@ -795,9 +1804,30 @@
           <w:szCs w:val="21"/>
           <w:shd w:val="clear" w:color="auto" w:fill="F9F9F9"/>
         </w:rPr>
-        <w:t xml:space="preserve"> : 4c. Continuous Code reviews </w:t>
-      </w:r>
-      <w:hyperlink r:id="rId30" w:history="1">
+        <w:t xml:space="preserve"> : 4c. Continuous Code reviews</w:t>
+      </w:r>
+    </w:p>
+    <w:p>
+      <w:pPr>
+        <w:rPr>
+          <w:rStyle w:val="Hyperlink"/>
+          <w:rFonts w:ascii="Arial" w:hAnsi="Arial" w:cs="Arial"/>
+          <w:sz w:val="21"/>
+          <w:szCs w:val="21"/>
+          <w:shd w:val="clear" w:color="auto" w:fill="F9F9F9"/>
+        </w:rPr>
+      </w:pPr>
+      <w:r>
+        <w:rPr>
+          <w:rFonts w:ascii="Arial" w:hAnsi="Arial" w:cs="Arial"/>
+          <w:color w:val="111111"/>
+          <w:sz w:val="21"/>
+          <w:szCs w:val="21"/>
+          <w:shd w:val="clear" w:color="auto" w:fill="F9F9F9"/>
+        </w:rPr>
+        <w:t xml:space="preserve"> </w:t>
+      </w:r>
+      <w:hyperlink r:id="rId31" w:history="1">
         <w:r>
           <w:rPr>
             <w:rStyle w:val="Hyperlink"/>
@@ -819,7 +1849,18 @@
         </w:rPr>
         <w:t xml:space="preserve"> : End, with a summary </w:t>
       </w:r>
-      <w:hyperlink r:id="rId31" w:history="1">
+    </w:p>
+    <w:p>
+      <w:pPr>
+        <w:rPr>
+          <w:rFonts w:ascii="Arial" w:hAnsi="Arial" w:cs="Arial"/>
+          <w:color w:val="111111"/>
+          <w:sz w:val="21"/>
+          <w:szCs w:val="21"/>
+          <w:shd w:val="clear" w:color="auto" w:fill="F9F9F9"/>
+        </w:rPr>
+      </w:pPr>
+      <w:hyperlink r:id="rId32" w:history="1">
         <w:r>
           <w:rPr>
             <w:rStyle w:val="Hyperlink"/>
@@ -841,7 +1882,9 @@
         </w:rPr>
         <w:t xml:space="preserve"> : Never stop learning! </w:t>
       </w:r>
-      <w:hyperlink r:id="rId32" w:history="1">
+    </w:p>
+    <w:p>
+      <w:hyperlink r:id="rId33" w:history="1">
         <w:r>
           <w:rPr>
             <w:rStyle w:val="Hyperlink"/>

</xml_diff>